<commit_message>
con documento de errores
</commit_message>
<xml_diff>
--- a/APPTRUCO.docx
+++ b/APPTRUCO.docx
@@ -102,6 +102,18 @@
       </w:pPr>
       <w:r>
         <w:t>Falta agregar una propiedad que venga del back para trabar las opciones de respuesta del canto.</w:t>
+      </w:r>
+    </w:p>
+    <w:p>
+      <w:pPr>
+        <w:pStyle w:val="Prrafodelista"/>
+        <w:numPr>
+          <w:ilvl w:val="0"/>
+          <w:numId w:val="1"/>
+        </w:numPr>
+      </w:pPr>
+      <w:r>
+        <w:t>Con la mentira al final se pasa de puntos y no finaliza</w:t>
       </w:r>
     </w:p>
     <w:p/>

</xml_diff>

<commit_message>
modificación botones de flor
</commit_message>
<xml_diff>
--- a/APPTRUCO.docx
+++ b/APPTRUCO.docx
@@ -116,6 +116,18 @@
         <w:t>Con la mentira al final se pasa de puntos y no finaliza</w:t>
       </w:r>
     </w:p>
+    <w:p>
+      <w:pPr>
+        <w:pStyle w:val="Prrafodelista"/>
+        <w:numPr>
+          <w:ilvl w:val="0"/>
+          <w:numId w:val="1"/>
+        </w:numPr>
+      </w:pPr>
+      <w:r>
+        <w:t>Cuando queda por cantar valecuatro al jugador que cantó el retruco le habilita el botón(¿</w:t>
+      </w:r>
+    </w:p>
     <w:p/>
     <w:tbl>
       <w:tblPr>
@@ -1076,7 +1088,11 @@
           </w:tcPr>
           <w:p>
             <w:r>
-              <w:t>No suma pts. No devuelve nada</w:t>
+              <w:t xml:space="preserve">No suma pts. No devuelve </w:t>
+            </w:r>
+            <w:r>
+              <w:lastRenderedPageBreak/>
+              <w:t>nada</w:t>
             </w:r>
           </w:p>
         </w:tc>

</xml_diff>